<commit_message>
Correcciones al contrato, correccion de un espacio en la planificacion de implementacion y añadidos la propuesta y la planificacion de capacitacion
</commit_message>
<xml_diff>
--- a/Organizacion de Actividades/Planificación de Implementar Datex.docx
+++ b/Organizacion de Actividades/Planificación de Implementar Datex.docx
@@ -1,6 +1,6 @@
 
 <file path=word/document.xml><?xml version="1.0" encoding="utf-8"?>
-<w:document xmlns:wpc="http://schemas.microsoft.com/office/word/2010/wordprocessingCanvas" xmlns:mc="http://schemas.openxmlformats.org/markup-compatibility/2006" xmlns:o="urn:schemas-microsoft-com:office:office" xmlns:r="http://schemas.openxmlformats.org/officeDocument/2006/relationships" xmlns:m="http://schemas.openxmlformats.org/officeDocument/2006/math" xmlns:v="urn:schemas-microsoft-com:vml" xmlns:wp14="http://schemas.microsoft.com/office/word/2010/wordprocessingDrawing" xmlns:wp="http://schemas.openxmlformats.org/drawingml/2006/wordprocessingDrawing" xmlns:w10="urn:schemas-microsoft-com:office:word" xmlns:w="http://schemas.openxmlformats.org/wordprocessingml/2006/main" xmlns:w14="http://schemas.microsoft.com/office/word/2010/wordml" xmlns:wpg="http://schemas.microsoft.com/office/word/2010/wordprocessingGroup" xmlns:wpi="http://schemas.microsoft.com/office/word/2010/wordprocessingInk" xmlns:wne="http://schemas.microsoft.com/office/word/2006/wordml" xmlns:wps="http://schemas.microsoft.com/office/word/2010/wordprocessingShape" mc:Ignorable="w14 wp14">
+<w:document xmlns:ve="http://schemas.openxmlformats.org/markup-compatibility/2006" xmlns:o="urn:schemas-microsoft-com:office:office" xmlns:r="http://schemas.openxmlformats.org/officeDocument/2006/relationships" xmlns:m="http://schemas.openxmlformats.org/officeDocument/2006/math" xmlns:v="urn:schemas-microsoft-com:vml" xmlns:wp="http://schemas.openxmlformats.org/drawingml/2006/wordprocessingDrawing" xmlns:w10="urn:schemas-microsoft-com:office:word" xmlns:w="http://schemas.openxmlformats.org/wordprocessingml/2006/main" xmlns:wne="http://schemas.microsoft.com/office/word/2006/wordml">
   <w:body>
     <w:p>
       <w:pPr>
@@ -343,7 +343,23 @@
           <w:rFonts w:ascii="Bodoni MT" w:hAnsi="Bodoni MT"/>
           <w:lang w:val="en-US"/>
         </w:rPr>
-        <w:t xml:space="preserve"> HP Deskjet 1000</w:t>
+        <w:t xml:space="preserve"> HP </w:t>
+      </w:r>
+      <w:proofErr w:type="spellStart"/>
+      <w:r>
+        <w:rPr>
+          <w:rFonts w:ascii="Bodoni MT" w:hAnsi="Bodoni MT"/>
+          <w:lang w:val="en-US"/>
+        </w:rPr>
+        <w:t>Deskjet</w:t>
+      </w:r>
+      <w:proofErr w:type="spellEnd"/>
+      <w:r>
+        <w:rPr>
+          <w:rFonts w:ascii="Bodoni MT" w:hAnsi="Bodoni MT"/>
+          <w:lang w:val="en-US"/>
+        </w:rPr>
+        <w:t xml:space="preserve"> 1000</w:t>
       </w:r>
     </w:p>
     <w:p>
@@ -444,7 +460,7 @@
       <w:tblPr>
         <w:tblStyle w:val="Sombreadoclaro-nfasis3"/>
         <w:tblW w:w="0" w:type="auto"/>
-        <w:tblLook w:val="04A0" w:firstRow="1" w:lastRow="0" w:firstColumn="1" w:lastColumn="0" w:noHBand="0" w:noVBand="1"/>
+        <w:tblLook w:val="04A0"/>
       </w:tblPr>
       <w:tblGrid>
         <w:gridCol w:w="4489"/>
@@ -452,11 +468,11 @@
       </w:tblGrid>
       <w:tr>
         <w:trPr>
-          <w:cnfStyle w:val="100000000000" w:firstRow="1" w:lastRow="0" w:firstColumn="0" w:lastColumn="0" w:oddVBand="0" w:evenVBand="0" w:oddHBand="0" w:evenHBand="0" w:firstRowFirstColumn="0" w:firstRowLastColumn="0" w:lastRowFirstColumn="0" w:lastRowLastColumn="0"/>
+          <w:cnfStyle w:val="100000000000"/>
         </w:trPr>
         <w:tc>
           <w:tcPr>
-            <w:cnfStyle w:val="001000000000" w:firstRow="0" w:lastRow="0" w:firstColumn="1" w:lastColumn="0" w:oddVBand="0" w:evenVBand="0" w:oddHBand="0" w:evenHBand="0" w:firstRowFirstColumn="0" w:firstRowLastColumn="0" w:lastRowFirstColumn="0" w:lastRowLastColumn="0"/>
+            <w:cnfStyle w:val="001000000000"/>
             <w:tcW w:w="4489" w:type="dxa"/>
           </w:tcPr>
           <w:p>
@@ -483,7 +499,7 @@
           <w:p>
             <w:pPr>
               <w:jc w:val="center"/>
-              <w:cnfStyle w:val="100000000000" w:firstRow="1" w:lastRow="0" w:firstColumn="0" w:lastColumn="0" w:oddVBand="0" w:evenVBand="0" w:oddHBand="0" w:evenHBand="0" w:firstRowFirstColumn="0" w:firstRowLastColumn="0" w:lastRowFirstColumn="0" w:lastRowLastColumn="0"/>
+              <w:cnfStyle w:val="100000000000"/>
               <w:rPr>
                 <w:rFonts w:ascii="Bodoni MT" w:hAnsi="Bodoni MT"/>
                 <w:color w:val="4F6228" w:themeColor="accent3" w:themeShade="80"/>
@@ -501,11 +517,11 @@
       </w:tr>
       <w:tr>
         <w:trPr>
-          <w:cnfStyle w:val="000000100000" w:firstRow="0" w:lastRow="0" w:firstColumn="0" w:lastColumn="0" w:oddVBand="0" w:evenVBand="0" w:oddHBand="1" w:evenHBand="0" w:firstRowFirstColumn="0" w:firstRowLastColumn="0" w:lastRowFirstColumn="0" w:lastRowLastColumn="0"/>
+          <w:cnfStyle w:val="000000100000"/>
         </w:trPr>
         <w:tc>
           <w:tcPr>
-            <w:cnfStyle w:val="001000000000" w:firstRow="0" w:lastRow="0" w:firstColumn="1" w:lastColumn="0" w:oddVBand="0" w:evenVBand="0" w:oddHBand="0" w:evenHBand="0" w:firstRowFirstColumn="0" w:firstRowLastColumn="0" w:lastRowFirstColumn="0" w:lastRowLastColumn="0"/>
+            <w:cnfStyle w:val="001000000000"/>
             <w:tcW w:w="4489" w:type="dxa"/>
           </w:tcPr>
           <w:p>
@@ -532,7 +548,7 @@
           <w:p>
             <w:pPr>
               <w:jc w:val="center"/>
-              <w:cnfStyle w:val="000000100000" w:firstRow="0" w:lastRow="0" w:firstColumn="0" w:lastColumn="0" w:oddVBand="0" w:evenVBand="0" w:oddHBand="1" w:evenHBand="0" w:firstRowFirstColumn="0" w:firstRowLastColumn="0" w:lastRowFirstColumn="0" w:lastRowLastColumn="0"/>
+              <w:cnfStyle w:val="000000100000"/>
               <w:rPr>
                 <w:rFonts w:ascii="Bodoni MT" w:hAnsi="Bodoni MT"/>
                 <w:color w:val="4F6228" w:themeColor="accent3" w:themeShade="80"/>
@@ -551,7 +567,7 @@
       <w:tr>
         <w:tc>
           <w:tcPr>
-            <w:cnfStyle w:val="001000000000" w:firstRow="0" w:lastRow="0" w:firstColumn="1" w:lastColumn="0" w:oddVBand="0" w:evenVBand="0" w:oddHBand="0" w:evenHBand="0" w:firstRowFirstColumn="0" w:firstRowLastColumn="0" w:lastRowFirstColumn="0" w:lastRowLastColumn="0"/>
+            <w:cnfStyle w:val="001000000000"/>
             <w:tcW w:w="4489" w:type="dxa"/>
           </w:tcPr>
           <w:p>
@@ -578,7 +594,7 @@
           <w:p>
             <w:pPr>
               <w:jc w:val="center"/>
-              <w:cnfStyle w:val="000000000000" w:firstRow="0" w:lastRow="0" w:firstColumn="0" w:lastColumn="0" w:oddVBand="0" w:evenVBand="0" w:oddHBand="0" w:evenHBand="0" w:firstRowFirstColumn="0" w:firstRowLastColumn="0" w:lastRowFirstColumn="0" w:lastRowLastColumn="0"/>
+              <w:cnfStyle w:val="000000000000"/>
               <w:rPr>
                 <w:rFonts w:ascii="Bodoni MT" w:hAnsi="Bodoni MT"/>
                 <w:color w:val="4F6228" w:themeColor="accent3" w:themeShade="80"/>
@@ -596,11 +612,11 @@
       </w:tr>
       <w:tr>
         <w:trPr>
-          <w:cnfStyle w:val="000000100000" w:firstRow="0" w:lastRow="0" w:firstColumn="0" w:lastColumn="0" w:oddVBand="0" w:evenVBand="0" w:oddHBand="1" w:evenHBand="0" w:firstRowFirstColumn="0" w:firstRowLastColumn="0" w:lastRowFirstColumn="0" w:lastRowLastColumn="0"/>
+          <w:cnfStyle w:val="000000100000"/>
         </w:trPr>
         <w:tc>
           <w:tcPr>
-            <w:cnfStyle w:val="001000000000" w:firstRow="0" w:lastRow="0" w:firstColumn="1" w:lastColumn="0" w:oddVBand="0" w:evenVBand="0" w:oddHBand="0" w:evenHBand="0" w:firstRowFirstColumn="0" w:firstRowLastColumn="0" w:lastRowFirstColumn="0" w:lastRowLastColumn="0"/>
+            <w:cnfStyle w:val="001000000000"/>
             <w:tcW w:w="4489" w:type="dxa"/>
           </w:tcPr>
           <w:p>
@@ -627,7 +643,7 @@
           <w:p>
             <w:pPr>
               <w:jc w:val="center"/>
-              <w:cnfStyle w:val="000000100000" w:firstRow="0" w:lastRow="0" w:firstColumn="0" w:lastColumn="0" w:oddVBand="0" w:evenVBand="0" w:oddHBand="1" w:evenHBand="0" w:firstRowFirstColumn="0" w:firstRowLastColumn="0" w:lastRowFirstColumn="0" w:lastRowLastColumn="0"/>
+              <w:cnfStyle w:val="000000100000"/>
               <w:rPr>
                 <w:rFonts w:ascii="Bodoni MT" w:hAnsi="Bodoni MT"/>
                 <w:color w:val="4F6228" w:themeColor="accent3" w:themeShade="80"/>
@@ -646,7 +662,7 @@
       <w:tr>
         <w:tc>
           <w:tcPr>
-            <w:cnfStyle w:val="001000000000" w:firstRow="0" w:lastRow="0" w:firstColumn="1" w:lastColumn="0" w:oddVBand="0" w:evenVBand="0" w:oddHBand="0" w:evenHBand="0" w:firstRowFirstColumn="0" w:firstRowLastColumn="0" w:lastRowFirstColumn="0" w:lastRowLastColumn="0"/>
+            <w:cnfStyle w:val="001000000000"/>
             <w:tcW w:w="4489" w:type="dxa"/>
           </w:tcPr>
           <w:p>
@@ -673,7 +689,7 @@
           <w:p>
             <w:pPr>
               <w:jc w:val="center"/>
-              <w:cnfStyle w:val="000000000000" w:firstRow="0" w:lastRow="0" w:firstColumn="0" w:lastColumn="0" w:oddVBand="0" w:evenVBand="0" w:oddHBand="0" w:evenHBand="0" w:firstRowFirstColumn="0" w:firstRowLastColumn="0" w:lastRowFirstColumn="0" w:lastRowLastColumn="0"/>
+              <w:cnfStyle w:val="000000000000"/>
               <w:rPr>
                 <w:rFonts w:ascii="Bodoni MT" w:hAnsi="Bodoni MT"/>
                 <w:color w:val="4F6228" w:themeColor="accent3" w:themeShade="80"/>
@@ -691,11 +707,11 @@
       </w:tr>
       <w:tr>
         <w:trPr>
-          <w:cnfStyle w:val="000000100000" w:firstRow="0" w:lastRow="0" w:firstColumn="0" w:lastColumn="0" w:oddVBand="0" w:evenVBand="0" w:oddHBand="1" w:evenHBand="0" w:firstRowFirstColumn="0" w:firstRowLastColumn="0" w:lastRowFirstColumn="0" w:lastRowLastColumn="0"/>
+          <w:cnfStyle w:val="000000100000"/>
         </w:trPr>
         <w:tc>
           <w:tcPr>
-            <w:cnfStyle w:val="001000000000" w:firstRow="0" w:lastRow="0" w:firstColumn="1" w:lastColumn="0" w:oddVBand="0" w:evenVBand="0" w:oddHBand="0" w:evenHBand="0" w:firstRowFirstColumn="0" w:firstRowLastColumn="0" w:lastRowFirstColumn="0" w:lastRowLastColumn="0"/>
+            <w:cnfStyle w:val="001000000000"/>
             <w:tcW w:w="4489" w:type="dxa"/>
           </w:tcPr>
           <w:p>
@@ -729,7 +745,7 @@
           <w:p>
             <w:pPr>
               <w:jc w:val="center"/>
-              <w:cnfStyle w:val="000000100000" w:firstRow="0" w:lastRow="0" w:firstColumn="0" w:lastColumn="0" w:oddVBand="0" w:evenVBand="0" w:oddHBand="1" w:evenHBand="0" w:firstRowFirstColumn="0" w:firstRowLastColumn="0" w:lastRowFirstColumn="0" w:lastRowLastColumn="0"/>
+              <w:cnfStyle w:val="000000100000"/>
               <w:rPr>
                 <w:rFonts w:ascii="Bodoni MT" w:hAnsi="Bodoni MT"/>
                 <w:color w:val="4F6228" w:themeColor="accent3" w:themeShade="80"/>
@@ -748,7 +764,7 @@
       <w:tr>
         <w:tc>
           <w:tcPr>
-            <w:cnfStyle w:val="001000000000" w:firstRow="0" w:lastRow="0" w:firstColumn="1" w:lastColumn="0" w:oddVBand="0" w:evenVBand="0" w:oddHBand="0" w:evenHBand="0" w:firstRowFirstColumn="0" w:firstRowLastColumn="0" w:lastRowFirstColumn="0" w:lastRowLastColumn="0"/>
+            <w:cnfStyle w:val="001000000000"/>
             <w:tcW w:w="4489" w:type="dxa"/>
           </w:tcPr>
           <w:p>
@@ -775,7 +791,7 @@
           <w:p>
             <w:pPr>
               <w:jc w:val="center"/>
-              <w:cnfStyle w:val="000000000000" w:firstRow="0" w:lastRow="0" w:firstColumn="0" w:lastColumn="0" w:oddVBand="0" w:evenVBand="0" w:oddHBand="0" w:evenHBand="0" w:firstRowFirstColumn="0" w:firstRowLastColumn="0" w:lastRowFirstColumn="0" w:lastRowLastColumn="0"/>
+              <w:cnfStyle w:val="000000000000"/>
               <w:rPr>
                 <w:rFonts w:ascii="Bodoni MT" w:hAnsi="Bodoni MT"/>
                 <w:color w:val="4F6228" w:themeColor="accent3" w:themeShade="80"/>
@@ -793,11 +809,11 @@
       </w:tr>
       <w:tr>
         <w:trPr>
-          <w:cnfStyle w:val="000000100000" w:firstRow="0" w:lastRow="0" w:firstColumn="0" w:lastColumn="0" w:oddVBand="0" w:evenVBand="0" w:oddHBand="1" w:evenHBand="0" w:firstRowFirstColumn="0" w:firstRowLastColumn="0" w:lastRowFirstColumn="0" w:lastRowLastColumn="0"/>
+          <w:cnfStyle w:val="000000100000"/>
         </w:trPr>
         <w:tc>
           <w:tcPr>
-            <w:cnfStyle w:val="001000000000" w:firstRow="0" w:lastRow="0" w:firstColumn="1" w:lastColumn="0" w:oddVBand="0" w:evenVBand="0" w:oddHBand="0" w:evenHBand="0" w:firstRowFirstColumn="0" w:firstRowLastColumn="0" w:lastRowFirstColumn="0" w:lastRowLastColumn="0"/>
+            <w:cnfStyle w:val="001000000000"/>
             <w:tcW w:w="4489" w:type="dxa"/>
           </w:tcPr>
           <w:p>
@@ -824,7 +840,7 @@
           <w:p>
             <w:pPr>
               <w:jc w:val="center"/>
-              <w:cnfStyle w:val="000000100000" w:firstRow="0" w:lastRow="0" w:firstColumn="0" w:lastColumn="0" w:oddVBand="0" w:evenVBand="0" w:oddHBand="1" w:evenHBand="0" w:firstRowFirstColumn="0" w:firstRowLastColumn="0" w:lastRowFirstColumn="0" w:lastRowLastColumn="0"/>
+              <w:cnfStyle w:val="000000100000"/>
               <w:rPr>
                 <w:rFonts w:ascii="Bodoni MT" w:hAnsi="Bodoni MT"/>
                 <w:color w:val="4F6228" w:themeColor="accent3" w:themeShade="80"/>
@@ -843,23 +859,7 @@
                 <w:rFonts w:ascii="Bodoni MT" w:hAnsi="Bodoni MT"/>
                 <w:color w:val="4F6228" w:themeColor="accent3" w:themeShade="80"/>
               </w:rPr>
-              <w:t>Crystal</w:t>
-            </w:r>
-            <w:proofErr w:type="spellEnd"/>
-            <w:r>
-              <w:rPr>
-                <w:rFonts w:ascii="Bodoni MT" w:hAnsi="Bodoni MT"/>
-                <w:color w:val="4F6228" w:themeColor="accent3" w:themeShade="80"/>
-              </w:rPr>
-              <w:t xml:space="preserve"> </w:t>
-            </w:r>
-            <w:proofErr w:type="spellStart"/>
-            <w:r>
-              <w:rPr>
-                <w:rFonts w:ascii="Bodoni MT" w:hAnsi="Bodoni MT"/>
-                <w:color w:val="4F6228" w:themeColor="accent3" w:themeShade="80"/>
-              </w:rPr>
-              <w:t>Reports</w:t>
+              <w:t>CrystalReports</w:t>
             </w:r>
             <w:proofErr w:type="spellEnd"/>
             <w:r>
@@ -875,7 +875,7 @@
       <w:tr>
         <w:tc>
           <w:tcPr>
-            <w:cnfStyle w:val="001000000000" w:firstRow="0" w:lastRow="0" w:firstColumn="1" w:lastColumn="0" w:oddVBand="0" w:evenVBand="0" w:oddHBand="0" w:evenHBand="0" w:firstRowFirstColumn="0" w:firstRowLastColumn="0" w:lastRowFirstColumn="0" w:lastRowLastColumn="0"/>
+            <w:cnfStyle w:val="001000000000"/>
             <w:tcW w:w="4489" w:type="dxa"/>
           </w:tcPr>
           <w:p>
@@ -902,7 +902,7 @@
           <w:p>
             <w:pPr>
               <w:jc w:val="center"/>
-              <w:cnfStyle w:val="000000000000" w:firstRow="0" w:lastRow="0" w:firstColumn="0" w:lastColumn="0" w:oddVBand="0" w:evenVBand="0" w:oddHBand="0" w:evenHBand="0" w:firstRowFirstColumn="0" w:firstRowLastColumn="0" w:lastRowFirstColumn="0" w:lastRowLastColumn="0"/>
+              <w:cnfStyle w:val="000000000000"/>
               <w:rPr>
                 <w:rFonts w:ascii="Bodoni MT" w:hAnsi="Bodoni MT"/>
                 <w:color w:val="4F6228" w:themeColor="accent3" w:themeShade="80"/>
@@ -950,11 +950,11 @@
       </w:tr>
       <w:tr>
         <w:trPr>
-          <w:cnfStyle w:val="000000100000" w:firstRow="0" w:lastRow="0" w:firstColumn="0" w:lastColumn="0" w:oddVBand="0" w:evenVBand="0" w:oddHBand="1" w:evenHBand="0" w:firstRowFirstColumn="0" w:firstRowLastColumn="0" w:lastRowFirstColumn="0" w:lastRowLastColumn="0"/>
+          <w:cnfStyle w:val="000000100000"/>
         </w:trPr>
         <w:tc>
           <w:tcPr>
-            <w:cnfStyle w:val="001000000000" w:firstRow="0" w:lastRow="0" w:firstColumn="1" w:lastColumn="0" w:oddVBand="0" w:evenVBand="0" w:oddHBand="0" w:evenHBand="0" w:firstRowFirstColumn="0" w:firstRowLastColumn="0" w:lastRowFirstColumn="0" w:lastRowLastColumn="0"/>
+            <w:cnfStyle w:val="001000000000"/>
             <w:tcW w:w="4489" w:type="dxa"/>
             <w:tcBorders>
               <w:bottom w:val="nil"/>
@@ -987,7 +987,7 @@
           <w:p>
             <w:pPr>
               <w:jc w:val="center"/>
-              <w:cnfStyle w:val="000000100000" w:firstRow="0" w:lastRow="0" w:firstColumn="0" w:lastColumn="0" w:oddVBand="0" w:evenVBand="0" w:oddHBand="1" w:evenHBand="0" w:firstRowFirstColumn="0" w:firstRowLastColumn="0" w:lastRowFirstColumn="0" w:lastRowLastColumn="0"/>
+              <w:cnfStyle w:val="000000100000"/>
               <w:rPr>
                 <w:rFonts w:ascii="Bodoni MT" w:hAnsi="Bodoni MT"/>
                 <w:color w:val="4F6228" w:themeColor="accent3" w:themeShade="80"/>
@@ -1006,7 +1006,7 @@
       <w:tr>
         <w:tc>
           <w:tcPr>
-            <w:cnfStyle w:val="001000000000" w:firstRow="0" w:lastRow="0" w:firstColumn="1" w:lastColumn="0" w:oddVBand="0" w:evenVBand="0" w:oddHBand="0" w:evenHBand="0" w:firstRowFirstColumn="0" w:firstRowLastColumn="0" w:lastRowFirstColumn="0" w:lastRowLastColumn="0"/>
+            <w:cnfStyle w:val="001000000000"/>
             <w:tcW w:w="4489" w:type="dxa"/>
             <w:tcBorders>
               <w:top w:val="nil"/>
@@ -1043,7 +1043,7 @@
           <w:p>
             <w:pPr>
               <w:jc w:val="center"/>
-              <w:cnfStyle w:val="000000000000" w:firstRow="0" w:lastRow="0" w:firstColumn="0" w:lastColumn="0" w:oddVBand="0" w:evenVBand="0" w:oddHBand="0" w:evenHBand="0" w:firstRowFirstColumn="0" w:firstRowLastColumn="0" w:lastRowFirstColumn="0" w:lastRowLastColumn="0"/>
+              <w:cnfStyle w:val="000000000000"/>
               <w:rPr>
                 <w:rFonts w:ascii="Bodoni MT" w:hAnsi="Bodoni MT"/>
                 <w:color w:val="4F6228" w:themeColor="accent3" w:themeShade="80"/>
@@ -1108,7 +1108,7 @@
 </file>
 
 <file path=word/numbering.xml><?xml version="1.0" encoding="utf-8"?>
-<w:numbering xmlns:wpc="http://schemas.microsoft.com/office/word/2010/wordprocessingCanvas" xmlns:mc="http://schemas.openxmlformats.org/markup-compatibility/2006" xmlns:o="urn:schemas-microsoft-com:office:office" xmlns:r="http://schemas.openxmlformats.org/officeDocument/2006/relationships" xmlns:m="http://schemas.openxmlformats.org/officeDocument/2006/math" xmlns:v="urn:schemas-microsoft-com:vml" xmlns:wp14="http://schemas.microsoft.com/office/word/2010/wordprocessingDrawing" xmlns:wp="http://schemas.openxmlformats.org/drawingml/2006/wordprocessingDrawing" xmlns:w10="urn:schemas-microsoft-com:office:word" xmlns:w="http://schemas.openxmlformats.org/wordprocessingml/2006/main" xmlns:w14="http://schemas.microsoft.com/office/word/2010/wordml" xmlns:wpg="http://schemas.microsoft.com/office/word/2010/wordprocessingGroup" xmlns:wpi="http://schemas.microsoft.com/office/word/2010/wordprocessingInk" xmlns:wne="http://schemas.microsoft.com/office/word/2006/wordml" xmlns:wps="http://schemas.microsoft.com/office/word/2010/wordprocessingShape" mc:Ignorable="w14 wp14">
+<w:numbering xmlns:ve="http://schemas.openxmlformats.org/markup-compatibility/2006" xmlns:o="urn:schemas-microsoft-com:office:office" xmlns:r="http://schemas.openxmlformats.org/officeDocument/2006/relationships" xmlns:m="http://schemas.openxmlformats.org/officeDocument/2006/math" xmlns:v="urn:schemas-microsoft-com:vml" xmlns:wp="http://schemas.openxmlformats.org/drawingml/2006/wordprocessingDrawing" xmlns:w10="urn:schemas-microsoft-com:office:word" xmlns:w="http://schemas.openxmlformats.org/wordprocessingml/2006/main" xmlns:wne="http://schemas.microsoft.com/office/word/2006/wordml">
   <w:abstractNum w:abstractNumId="0">
     <w:nsid w:val="09CC03EA"/>
     <w:multiLevelType w:val="hybridMultilevel"/>
@@ -1345,7 +1345,7 @@
 </file>
 
 <file path=word/styles.xml><?xml version="1.0" encoding="utf-8"?>
-<w:styles xmlns:mc="http://schemas.openxmlformats.org/markup-compatibility/2006" xmlns:r="http://schemas.openxmlformats.org/officeDocument/2006/relationships" xmlns:w="http://schemas.openxmlformats.org/wordprocessingml/2006/main" xmlns:w14="http://schemas.microsoft.com/office/word/2010/wordml" mc:Ignorable="w14">
+<w:styles xmlns:r="http://schemas.openxmlformats.org/officeDocument/2006/relationships" xmlns:w="http://schemas.openxmlformats.org/wordprocessingml/2006/main">
   <w:docDefaults>
     <w:rPrDefault>
       <w:rPr>
@@ -1516,6 +1516,7 @@
     <w:uiPriority w:val="99"/>
     <w:semiHidden/>
     <w:unhideWhenUsed/>
+    <w:qFormat/>
     <w:tblPr>
       <w:tblInd w:w="0" w:type="dxa"/>
       <w:tblCellMar>

</xml_diff>